<commit_message>
just publishing commit 1
triggered by https://github.com/icub-tech-iit/cad-mechanics/commit/5ac6eb3150f3ccc56322e2e9d14c6f71f73405f8
</commit_message>
<xml_diff>
--- a/projects/common/ic_008_ft45_M4/Machining_annotations_ITA_rev_2.docx
+++ b/projects/common/ic_008_ft45_M4/Machining_annotations_ITA_rev_2.docx
@@ -123,7 +123,7 @@
             <w:hyperlink r:id="rId8" w:history="1">
               <w:r>
                 <w:rPr>
-                  <w:rStyle w:val="Hyperlink"/>
+                  <w:rStyle w:val="Collegamentoipertestuale"/>
                   <w:i/>
                   <w:iCs/>
                   <w:lang w:val="de-DE"/>
@@ -742,7 +742,7 @@
           </w:tcPr>
           <w:p>
             <w:pPr>
-              <w:pStyle w:val="Heading1"/>
+              <w:pStyle w:val="Titolo1"/>
               <w:rPr>
                 <w:sz w:val="22"/>
                 <w:szCs w:val="22"/>
@@ -779,7 +779,7 @@
           </w:tcPr>
           <w:p>
             <w:pPr>
-              <w:pStyle w:val="Heading1"/>
+              <w:pStyle w:val="Titolo1"/>
               <w:rPr>
                 <w:sz w:val="22"/>
                 <w:szCs w:val="22"/>
@@ -831,7 +831,7 @@
           </w:tcPr>
           <w:p>
             <w:pPr>
-              <w:pStyle w:val="Heading1"/>
+              <w:pStyle w:val="Titolo1"/>
               <w:rPr>
                 <w:sz w:val="22"/>
                 <w:szCs w:val="22"/>
@@ -876,7 +876,7 @@
           </w:tcPr>
           <w:p>
             <w:pPr>
-              <w:pStyle w:val="Heading1"/>
+              <w:pStyle w:val="Titolo1"/>
               <w:rPr>
                 <w:sz w:val="22"/>
                 <w:szCs w:val="22"/>
@@ -921,7 +921,7 @@
           </w:tcPr>
           <w:p>
             <w:pPr>
-              <w:pStyle w:val="Heading1"/>
+              <w:pStyle w:val="Titolo1"/>
               <w:rPr>
                 <w:sz w:val="22"/>
                 <w:szCs w:val="22"/>
@@ -975,7 +975,7 @@
           </w:tcPr>
           <w:p>
             <w:pPr>
-              <w:pStyle w:val="Heading1"/>
+              <w:pStyle w:val="Titolo1"/>
               <w:rPr>
                 <w:sz w:val="22"/>
                 <w:szCs w:val="22"/>
@@ -1023,7 +1023,7 @@
           </w:tcPr>
           <w:p>
             <w:pPr>
-              <w:pStyle w:val="Heading1"/>
+              <w:pStyle w:val="Titolo1"/>
               <w:rPr>
                 <w:sz w:val="22"/>
                 <w:szCs w:val="22"/>
@@ -1059,7 +1059,7 @@
           </w:tcPr>
           <w:p>
             <w:pPr>
-              <w:pStyle w:val="Heading1"/>
+              <w:pStyle w:val="Titolo1"/>
               <w:rPr>
                 <w:sz w:val="22"/>
                 <w:szCs w:val="22"/>
@@ -1095,7 +1095,7 @@
           </w:tcPr>
           <w:p>
             <w:pPr>
-              <w:pStyle w:val="Heading1"/>
+              <w:pStyle w:val="Titolo1"/>
               <w:rPr>
                 <w:sz w:val="22"/>
                 <w:szCs w:val="22"/>
@@ -1138,7 +1138,7 @@
           </w:tcPr>
           <w:p>
             <w:pPr>
-              <w:pStyle w:val="Heading1"/>
+              <w:pStyle w:val="Titolo1"/>
               <w:rPr>
                 <w:sz w:val="22"/>
                 <w:szCs w:val="22"/>
@@ -1183,7 +1183,7 @@
           </w:tcPr>
           <w:p>
             <w:pPr>
-              <w:pStyle w:val="Heading1"/>
+              <w:pStyle w:val="Titolo1"/>
               <w:rPr>
                 <w:sz w:val="22"/>
                 <w:szCs w:val="22"/>
@@ -1219,7 +1219,7 @@
           </w:tcPr>
           <w:p>
             <w:pPr>
-              <w:pStyle w:val="Heading1"/>
+              <w:pStyle w:val="Titolo1"/>
               <w:rPr>
                 <w:sz w:val="22"/>
                 <w:szCs w:val="22"/>
@@ -1301,7 +1301,7 @@
           </w:tcPr>
           <w:p>
             <w:pPr>
-              <w:pStyle w:val="Heading1"/>
+              <w:pStyle w:val="Titolo1"/>
               <w:rPr>
                 <w:sz w:val="22"/>
                 <w:szCs w:val="22"/>
@@ -1336,7 +1336,7 @@
           </w:tcPr>
           <w:p>
             <w:pPr>
-              <w:pStyle w:val="Heading1"/>
+              <w:pStyle w:val="Titolo1"/>
               <w:rPr>
                 <w:sz w:val="22"/>
                 <w:szCs w:val="22"/>
@@ -1371,7 +1371,7 @@
           </w:tcPr>
           <w:p>
             <w:pPr>
-              <w:pStyle w:val="Heading1"/>
+              <w:pStyle w:val="Titolo1"/>
               <w:rPr>
                 <w:sz w:val="22"/>
                 <w:szCs w:val="22"/>
@@ -1406,7 +1406,7 @@
           </w:tcPr>
           <w:p>
             <w:pPr>
-              <w:pStyle w:val="Heading1"/>
+              <w:pStyle w:val="Titolo1"/>
               <w:rPr>
                 <w:sz w:val="22"/>
                 <w:szCs w:val="22"/>
@@ -1467,7 +1467,7 @@
           </w:tcPr>
           <w:p>
             <w:pPr>
-              <w:pStyle w:val="Heading1"/>
+              <w:pStyle w:val="Titolo1"/>
               <w:rPr>
                 <w:sz w:val="22"/>
                 <w:szCs w:val="22"/>
@@ -1502,7 +1502,7 @@
           </w:tcPr>
           <w:p>
             <w:pPr>
-              <w:pStyle w:val="Heading1"/>
+              <w:pStyle w:val="Titolo1"/>
               <w:rPr>
                 <w:sz w:val="22"/>
                 <w:szCs w:val="22"/>
@@ -1542,7 +1542,7 @@
           </w:tcPr>
           <w:p>
             <w:pPr>
-              <w:pStyle w:val="Heading1"/>
+              <w:pStyle w:val="Titolo1"/>
             </w:pPr>
           </w:p>
         </w:tc>
@@ -1566,7 +1566,7 @@
           </w:tcPr>
           <w:p>
             <w:pPr>
-              <w:pStyle w:val="Heading1"/>
+              <w:pStyle w:val="Titolo1"/>
             </w:pPr>
           </w:p>
         </w:tc>
@@ -1590,7 +1590,7 @@
           </w:tcPr>
           <w:p>
             <w:pPr>
-              <w:pStyle w:val="Heading1"/>
+              <w:pStyle w:val="Titolo1"/>
             </w:pPr>
           </w:p>
         </w:tc>
@@ -1614,7 +1614,7 @@
           </w:tcPr>
           <w:p>
             <w:pPr>
-              <w:pStyle w:val="Heading1"/>
+              <w:pStyle w:val="Titolo1"/>
             </w:pPr>
           </w:p>
         </w:tc>
@@ -1638,7 +1638,7 @@
           </w:tcPr>
           <w:p>
             <w:pPr>
-              <w:pStyle w:val="Heading1"/>
+              <w:pStyle w:val="Titolo1"/>
             </w:pPr>
           </w:p>
         </w:tc>
@@ -1662,7 +1662,7 @@
           </w:tcPr>
           <w:p>
             <w:pPr>
-              <w:pStyle w:val="Heading1"/>
+              <w:pStyle w:val="Titolo1"/>
             </w:pPr>
           </w:p>
         </w:tc>
@@ -1670,7 +1670,7 @@
     </w:tbl>
     <w:p>
       <w:pPr>
-        <w:pStyle w:val="Heading1"/>
+        <w:pStyle w:val="Titolo1"/>
         <w:rPr>
           <w:lang w:val="it-IT"/>
         </w:rPr>
@@ -1695,7 +1695,7 @@
     </w:p>
     <w:p>
       <w:pPr>
-        <w:pStyle w:val="Heading1"/>
+        <w:pStyle w:val="Titolo1"/>
         <w:rPr>
           <w:lang w:val="it-IT"/>
         </w:rPr>
@@ -1872,7 +1872,7 @@
     </w:p>
     <w:p>
       <w:pPr>
-        <w:pStyle w:val="ListParagraph"/>
+        <w:pStyle w:val="Paragrafoelenco"/>
         <w:numPr>
           <w:ilvl w:val="0"/>
           <w:numId w:val="3"/>
@@ -1974,7 +1974,7 @@
     </w:p>
     <w:p>
       <w:pPr>
-        <w:pStyle w:val="ListParagraph"/>
+        <w:pStyle w:val="Paragrafoelenco"/>
         <w:numPr>
           <w:ilvl w:val="0"/>
           <w:numId w:val="3"/>
@@ -2217,7 +2217,7 @@
     </w:p>
     <w:p>
       <w:pPr>
-        <w:pStyle w:val="Caption"/>
+        <w:pStyle w:val="Didascalia"/>
         <w:jc w:val="center"/>
         <w:rPr>
           <w:lang w:val="it-IT"/>
@@ -2308,7 +2308,7 @@
     </w:p>
     <w:p>
       <w:pPr>
-        <w:pStyle w:val="ListParagraph"/>
+        <w:pStyle w:val="Paragrafoelenco"/>
         <w:numPr>
           <w:ilvl w:val="0"/>
           <w:numId w:val="3"/>
@@ -2451,7 +2451,7 @@
     </w:p>
     <w:p>
       <w:pPr>
-        <w:pStyle w:val="Caption"/>
+        <w:pStyle w:val="Didascalia"/>
         <w:jc w:val="center"/>
       </w:pPr>
       <w:bookmarkStart w:id="1" w:name="_Ref58521311"/>
@@ -2467,27 +2467,14 @@
       <w:r>
         <w:t xml:space="preserve"> </w:t>
       </w:r>
-      <w:r>
-        <w:fldChar w:fldCharType="begin"/>
-      </w:r>
-      <w:r>
-        <w:instrText xml:space="preserve"> SEQ Figure \* ARABIC </w:instrText>
-      </w:r>
-      <w:r>
-        <w:fldChar w:fldCharType="separate"/>
-      </w:r>
-      <w:r>
-        <w:rPr>
-          <w:noProof/>
-        </w:rPr>
-        <w:t>2</w:t>
-      </w:r>
-      <w:r>
-        <w:rPr>
-          <w:noProof/>
-        </w:rPr>
-        <w:fldChar w:fldCharType="end"/>
-      </w:r>
+      <w:fldSimple w:instr=" SEQ Figure \* ARABIC ">
+        <w:r>
+          <w:rPr>
+            <w:noProof/>
+          </w:rPr>
+          <w:t>2</w:t>
+        </w:r>
+      </w:fldSimple>
       <w:bookmarkEnd w:id="1"/>
       <w:r>
         <w:t xml:space="preserve"> - </w:t>
@@ -2520,7 +2507,7 @@
     </w:p>
     <w:p>
       <w:pPr>
-        <w:pStyle w:val="ListParagraph"/>
+        <w:pStyle w:val="Paragrafoelenco"/>
         <w:numPr>
           <w:ilvl w:val="0"/>
           <w:numId w:val="3"/>
@@ -2846,7 +2833,7 @@
     </w:p>
     <w:p>
       <w:pPr>
-        <w:pStyle w:val="Caption"/>
+        <w:pStyle w:val="Didascalia"/>
         <w:jc w:val="center"/>
         <w:rPr>
           <w:lang w:val="it-IT"/>
@@ -2969,7 +2956,7 @@
     </w:p>
     <w:p>
       <w:pPr>
-        <w:pStyle w:val="ListParagraph"/>
+        <w:pStyle w:val="Paragrafoelenco"/>
         <w:numPr>
           <w:ilvl w:val="0"/>
           <w:numId w:val="3"/>
@@ -3234,7 +3221,7 @@
     </w:p>
     <w:p>
       <w:pPr>
-        <w:pStyle w:val="Caption"/>
+        <w:pStyle w:val="Didascalia"/>
         <w:jc w:val="center"/>
         <w:rPr>
           <w:lang w:val="it-IT"/>
@@ -3315,7 +3302,7 @@
     </w:p>
     <w:p>
       <w:pPr>
-        <w:pStyle w:val="ListParagraph"/>
+        <w:pStyle w:val="Paragrafoelenco"/>
         <w:numPr>
           <w:ilvl w:val="0"/>
           <w:numId w:val="3"/>
@@ -3530,7 +3517,7 @@
     </w:p>
     <w:p>
       <w:pPr>
-        <w:pStyle w:val="ListParagraph"/>
+        <w:pStyle w:val="Paragrafoelenco"/>
         <w:spacing w:line="240" w:lineRule="auto"/>
         <w:contextualSpacing w:val="0"/>
         <w:jc w:val="both"/>
@@ -3747,7 +3734,7 @@
     </w:p>
     <w:p>
       <w:pPr>
-        <w:pStyle w:val="ListParagraph"/>
+        <w:pStyle w:val="Paragrafoelenco"/>
         <w:spacing w:line="240" w:lineRule="auto"/>
         <w:ind w:left="446"/>
         <w:contextualSpacing w:val="0"/>
@@ -3800,7 +3787,7 @@
     </w:p>
     <w:p>
       <w:pPr>
-        <w:pStyle w:val="Caption"/>
+        <w:pStyle w:val="Didascalia"/>
         <w:jc w:val="center"/>
         <w:rPr>
           <w:lang w:val="it-IT"/>
@@ -3887,7 +3874,7 @@
     </w:p>
     <w:p>
       <w:pPr>
-        <w:pStyle w:val="ListParagraph"/>
+        <w:pStyle w:val="Paragrafoelenco"/>
         <w:numPr>
           <w:ilvl w:val="0"/>
           <w:numId w:val="3"/>
@@ -3898,6 +3885,8 @@
       </w:pPr>
       <w:r>
         <w:rPr>
+          <w:b/>
+          <w:bCs/>
           <w:lang w:val="it-IT"/>
         </w:rPr>
         <w:lastRenderedPageBreak/>
@@ -3905,79 +3894,79 @@
       </w:r>
       <w:r>
         <w:rPr>
-          <w:lang w:val="it-IT"/>
-        </w:rPr>
-        <w:t xml:space="preserve">l’assieme e </w:t>
-      </w:r>
-      <w:proofErr w:type="spellStart"/>
-      <w:r>
-        <w:rPr>
-          <w:lang w:val="it-IT"/>
-        </w:rPr>
-        <w:t>ri</w:t>
-      </w:r>
-      <w:proofErr w:type="spellEnd"/>
-      <w:r>
-        <w:rPr>
-          <w:lang w:val="it-IT"/>
-        </w:rPr>
-        <w:t>-</w:t>
-      </w:r>
-      <w:r>
-        <w:rPr>
-          <w:lang w:val="it-IT"/>
-        </w:rPr>
-        <w:t xml:space="preserve">alesare </w:t>
-      </w:r>
-      <w:r>
-        <w:rPr>
-          <w:lang w:val="it-IT"/>
-        </w:rPr>
-        <w:t>Ø</w:t>
-      </w:r>
-      <w:r>
-        <w:rPr>
-          <w:lang w:val="it-IT"/>
-        </w:rPr>
-        <w:t xml:space="preserve"> </w:t>
-      </w:r>
-      <w:r>
-        <w:rPr>
-          <w:lang w:val="it-IT"/>
-        </w:rPr>
-        <w:t>2.</w:t>
-      </w:r>
-      <w:r>
-        <w:rPr>
-          <w:lang w:val="it-IT"/>
-        </w:rPr>
-        <w:t>0</w:t>
-      </w:r>
-      <w:r>
-        <w:rPr>
-          <w:lang w:val="it-IT"/>
-        </w:rPr>
-        <w:t xml:space="preserve">1 H7 mm </w:t>
-      </w:r>
-      <w:r>
-        <w:rPr>
-          <w:lang w:val="it-IT"/>
-        </w:rPr>
-        <w:t xml:space="preserve">i fori </w:t>
-      </w:r>
-      <w:r>
-        <w:rPr>
-          <w:lang w:val="it-IT"/>
-        </w:rPr>
-        <w:t xml:space="preserve">per spine calibrate, su </w:t>
-      </w:r>
-      <w:r>
-        <w:rPr>
           <w:b/>
           <w:bCs/>
           <w:lang w:val="it-IT"/>
         </w:rPr>
-        <w:t>IC_00</w:t>
+        <w:t>l’assieme</w:t>
+      </w:r>
+      <w:r>
+        <w:rPr>
+          <w:lang w:val="it-IT"/>
+        </w:rPr>
+        <w:t xml:space="preserve"> e </w:t>
+      </w:r>
+      <w:proofErr w:type="spellStart"/>
+      <w:r>
+        <w:rPr>
+          <w:lang w:val="it-IT"/>
+        </w:rPr>
+        <w:t>ri</w:t>
+      </w:r>
+      <w:proofErr w:type="spellEnd"/>
+      <w:r>
+        <w:rPr>
+          <w:lang w:val="it-IT"/>
+        </w:rPr>
+        <w:t>-</w:t>
+      </w:r>
+      <w:r>
+        <w:rPr>
+          <w:lang w:val="it-IT"/>
+        </w:rPr>
+        <w:t xml:space="preserve">alesare </w:t>
+      </w:r>
+      <w:r>
+        <w:rPr>
+          <w:lang w:val="it-IT"/>
+        </w:rPr>
+        <w:t>Ø</w:t>
+      </w:r>
+      <w:r>
+        <w:rPr>
+          <w:lang w:val="it-IT"/>
+        </w:rPr>
+        <w:t xml:space="preserve"> </w:t>
+      </w:r>
+      <w:r>
+        <w:rPr>
+          <w:lang w:val="it-IT"/>
+        </w:rPr>
+        <w:t>2.</w:t>
+      </w:r>
+      <w:r>
+        <w:rPr>
+          <w:lang w:val="it-IT"/>
+        </w:rPr>
+        <w:t>0</w:t>
+      </w:r>
+      <w:r>
+        <w:rPr>
+          <w:lang w:val="it-IT"/>
+        </w:rPr>
+        <w:t xml:space="preserve">1 H7 mm </w:t>
+      </w:r>
+      <w:r>
+        <w:rPr>
+          <w:lang w:val="it-IT"/>
+        </w:rPr>
+        <w:t xml:space="preserve">i fori </w:t>
+      </w:r>
+      <w:r>
+        <w:rPr>
+          <w:lang w:val="it-IT"/>
+        </w:rPr>
+        <w:t xml:space="preserve">per spine calibrate, su </w:t>
       </w:r>
       <w:r>
         <w:rPr>
@@ -3985,7 +3974,7 @@
           <w:bCs/>
           <w:lang w:val="it-IT"/>
         </w:rPr>
-        <w:t>8</w:t>
+        <w:t>IC_00</w:t>
       </w:r>
       <w:r>
         <w:rPr>
@@ -3993,7 +3982,7 @@
           <w:bCs/>
           <w:lang w:val="it-IT"/>
         </w:rPr>
-        <w:t>_P_00</w:t>
+        <w:t>8</w:t>
       </w:r>
       <w:r>
         <w:rPr>
@@ -4001,13 +3990,7 @@
           <w:bCs/>
           <w:lang w:val="it-IT"/>
         </w:rPr>
-        <w:t xml:space="preserve">2 </w:t>
-      </w:r>
-      <w:r>
-        <w:rPr>
-          <w:lang w:val="it-IT"/>
-        </w:rPr>
-        <w:t>e</w:t>
+        <w:t>_P_00</w:t>
       </w:r>
       <w:r>
         <w:rPr>
@@ -4015,7 +3998,13 @@
           <w:bCs/>
           <w:lang w:val="it-IT"/>
         </w:rPr>
-        <w:t xml:space="preserve"> </w:t>
+        <w:t xml:space="preserve">2 </w:t>
+      </w:r>
+      <w:r>
+        <w:rPr>
+          <w:lang w:val="it-IT"/>
+        </w:rPr>
+        <w:t>e</w:t>
       </w:r>
       <w:r>
         <w:rPr>
@@ -4023,6 +4012,14 @@
           <w:bCs/>
           <w:lang w:val="it-IT"/>
         </w:rPr>
+        <w:t xml:space="preserve"> </w:t>
+      </w:r>
+      <w:r>
+        <w:rPr>
+          <w:b/>
+          <w:bCs/>
+          <w:lang w:val="it-IT"/>
+        </w:rPr>
         <w:t>IC_001_P_003</w:t>
       </w:r>
       <w:r>
@@ -4101,7 +4098,7 @@
     </w:p>
     <w:p>
       <w:pPr>
-        <w:pStyle w:val="ListParagraph"/>
+        <w:pStyle w:val="Paragrafoelenco"/>
         <w:rPr>
           <w:noProof/>
           <w:lang w:val="it-IT"/>
@@ -4110,7 +4107,7 @@
     </w:p>
     <w:p>
       <w:pPr>
-        <w:pStyle w:val="ListParagraph"/>
+        <w:pStyle w:val="Paragrafoelenco"/>
         <w:rPr>
           <w:lang w:val="it-IT"/>
         </w:rPr>
@@ -4158,7 +4155,7 @@
     </w:p>
     <w:p>
       <w:pPr>
-        <w:pStyle w:val="Caption"/>
+        <w:pStyle w:val="Didascalia"/>
         <w:jc w:val="center"/>
         <w:rPr>
           <w:lang w:val="it-IT"/>
@@ -4215,7 +4212,7 @@
     </w:p>
     <w:p>
       <w:pPr>
-        <w:pStyle w:val="ListParagraph"/>
+        <w:pStyle w:val="Paragrafoelenco"/>
         <w:numPr>
           <w:ilvl w:val="0"/>
           <w:numId w:val="3"/>
@@ -4413,7 +4410,7 @@
     </w:p>
     <w:p>
       <w:pPr>
-        <w:pStyle w:val="ListParagraph"/>
+        <w:pStyle w:val="Paragrafoelenco"/>
         <w:rPr>
           <w:noProof/>
           <w:lang w:val="it-IT"/>
@@ -4422,7 +4419,7 @@
     </w:p>
     <w:p>
       <w:pPr>
-        <w:pStyle w:val="ListParagraph"/>
+        <w:pStyle w:val="Paragrafoelenco"/>
         <w:jc w:val="center"/>
         <w:rPr>
           <w:lang w:val="it-IT"/>
@@ -4471,7 +4468,7 @@
     </w:p>
     <w:p>
       <w:pPr>
-        <w:pStyle w:val="Caption"/>
+        <w:pStyle w:val="Didascalia"/>
         <w:jc w:val="center"/>
         <w:rPr>
           <w:lang w:val="it-IT"/>
@@ -4534,7 +4531,7 @@
     </w:p>
     <w:p>
       <w:pPr>
-        <w:pStyle w:val="ListParagraph"/>
+        <w:pStyle w:val="Paragrafoelenco"/>
         <w:numPr>
           <w:ilvl w:val="0"/>
           <w:numId w:val="3"/>
@@ -4612,7 +4609,7 @@
     <w:sdtContent>
       <w:p>
         <w:pPr>
-          <w:pStyle w:val="Footer"/>
+          <w:pStyle w:val="Pidipagina"/>
           <w:jc w:val="right"/>
         </w:pPr>
         <w:r>
@@ -4638,7 +4635,7 @@
   </w:sdt>
   <w:p>
     <w:pPr>
-      <w:pStyle w:val="Footer"/>
+      <w:pStyle w:val="Pidipagina"/>
     </w:pPr>
   </w:p>
 </w:ftr>
@@ -5567,15 +5564,15 @@
     <w:lsdException w:name="Unresolved Mention" w:semiHidden="1" w:unhideWhenUsed="1"/>
     <w:lsdException w:name="Smart Link" w:semiHidden="1" w:unhideWhenUsed="1"/>
   </w:latentStyles>
-  <w:style w:type="paragraph" w:default="1" w:styleId="Normal">
+  <w:style w:type="paragraph" w:default="1" w:styleId="Normale">
     <w:name w:val="Normal"/>
     <w:qFormat/>
   </w:style>
-  <w:style w:type="paragraph" w:styleId="Heading1">
+  <w:style w:type="paragraph" w:styleId="Titolo1">
     <w:name w:val="heading 1"/>
-    <w:basedOn w:val="Normal"/>
-    <w:next w:val="Normal"/>
-    <w:link w:val="Heading1Char"/>
+    <w:basedOn w:val="Normale"/>
+    <w:next w:val="Normale"/>
+    <w:link w:val="Titolo1Carattere"/>
     <w:uiPriority w:val="9"/>
     <w:qFormat/>
     <w:rsid w:val="00F11716"/>
@@ -5592,13 +5589,13 @@
       <w:szCs w:val="32"/>
     </w:rPr>
   </w:style>
-  <w:style w:type="character" w:default="1" w:styleId="DefaultParagraphFont">
+  <w:style w:type="character" w:default="1" w:styleId="Carpredefinitoparagrafo">
     <w:name w:val="Default Paragraph Font"/>
     <w:uiPriority w:val="1"/>
     <w:semiHidden/>
     <w:unhideWhenUsed/>
   </w:style>
-  <w:style w:type="table" w:default="1" w:styleId="TableNormal">
+  <w:style w:type="table" w:default="1" w:styleId="Tabellanormale">
     <w:name w:val="Normal Table"/>
     <w:uiPriority w:val="99"/>
     <w:semiHidden/>
@@ -5613,17 +5610,17 @@
       </w:tblCellMar>
     </w:tblPr>
   </w:style>
-  <w:style w:type="numbering" w:default="1" w:styleId="NoList">
+  <w:style w:type="numbering" w:default="1" w:styleId="Nessunelenco">
     <w:name w:val="No List"/>
     <w:uiPriority w:val="99"/>
     <w:semiHidden/>
     <w:unhideWhenUsed/>
   </w:style>
-  <w:style w:type="paragraph" w:styleId="Title">
+  <w:style w:type="paragraph" w:styleId="Titolo">
     <w:name w:val="Title"/>
-    <w:basedOn w:val="Normal"/>
-    <w:next w:val="Normal"/>
-    <w:link w:val="TitleChar"/>
+    <w:basedOn w:val="Normale"/>
+    <w:next w:val="Normale"/>
+    <w:link w:val="TitoloCarattere"/>
     <w:uiPriority w:val="10"/>
     <w:qFormat/>
     <w:rsid w:val="00F11716"/>
@@ -5639,10 +5636,10 @@
       <w:szCs w:val="56"/>
     </w:rPr>
   </w:style>
-  <w:style w:type="character" w:customStyle="1" w:styleId="TitleChar">
-    <w:name w:val="Title Char"/>
-    <w:basedOn w:val="DefaultParagraphFont"/>
-    <w:link w:val="Title"/>
+  <w:style w:type="character" w:customStyle="1" w:styleId="TitoloCarattere">
+    <w:name w:val="Titolo Carattere"/>
+    <w:basedOn w:val="Carpredefinitoparagrafo"/>
+    <w:link w:val="Titolo"/>
     <w:uiPriority w:val="10"/>
     <w:rsid w:val="00F11716"/>
     <w:rPr>
@@ -5653,10 +5650,10 @@
       <w:szCs w:val="56"/>
     </w:rPr>
   </w:style>
-  <w:style w:type="character" w:customStyle="1" w:styleId="Heading1Char">
-    <w:name w:val="Heading 1 Char"/>
-    <w:basedOn w:val="DefaultParagraphFont"/>
-    <w:link w:val="Heading1"/>
+  <w:style w:type="character" w:customStyle="1" w:styleId="Titolo1Carattere">
+    <w:name w:val="Titolo 1 Carattere"/>
+    <w:basedOn w:val="Carpredefinitoparagrafo"/>
+    <w:link w:val="Titolo1"/>
     <w:uiPriority w:val="9"/>
     <w:rsid w:val="00F11716"/>
     <w:rPr>
@@ -5666,10 +5663,10 @@
       <w:szCs w:val="32"/>
     </w:rPr>
   </w:style>
-  <w:style w:type="paragraph" w:styleId="Header">
+  <w:style w:type="paragraph" w:styleId="Intestazione">
     <w:name w:val="header"/>
-    <w:basedOn w:val="Normal"/>
-    <w:link w:val="HeaderChar"/>
+    <w:basedOn w:val="Normale"/>
+    <w:link w:val="IntestazioneCarattere"/>
     <w:uiPriority w:val="99"/>
     <w:unhideWhenUsed/>
     <w:rsid w:val="00F11716"/>
@@ -5681,17 +5678,17 @@
       <w:spacing w:after="0" w:line="240" w:lineRule="auto"/>
     </w:pPr>
   </w:style>
-  <w:style w:type="character" w:customStyle="1" w:styleId="HeaderChar">
-    <w:name w:val="Header Char"/>
-    <w:basedOn w:val="DefaultParagraphFont"/>
-    <w:link w:val="Header"/>
+  <w:style w:type="character" w:customStyle="1" w:styleId="IntestazioneCarattere">
+    <w:name w:val="Intestazione Carattere"/>
+    <w:basedOn w:val="Carpredefinitoparagrafo"/>
+    <w:link w:val="Intestazione"/>
     <w:uiPriority w:val="99"/>
     <w:rsid w:val="00F11716"/>
   </w:style>
-  <w:style w:type="paragraph" w:styleId="Footer">
+  <w:style w:type="paragraph" w:styleId="Pidipagina">
     <w:name w:val="footer"/>
-    <w:basedOn w:val="Normal"/>
-    <w:link w:val="FooterChar"/>
+    <w:basedOn w:val="Normale"/>
+    <w:link w:val="PidipaginaCarattere"/>
     <w:uiPriority w:val="99"/>
     <w:unhideWhenUsed/>
     <w:rsid w:val="00F11716"/>
@@ -5703,17 +5700,17 @@
       <w:spacing w:after="0" w:line="240" w:lineRule="auto"/>
     </w:pPr>
   </w:style>
-  <w:style w:type="character" w:customStyle="1" w:styleId="FooterChar">
-    <w:name w:val="Footer Char"/>
-    <w:basedOn w:val="DefaultParagraphFont"/>
-    <w:link w:val="Footer"/>
+  <w:style w:type="character" w:customStyle="1" w:styleId="PidipaginaCarattere">
+    <w:name w:val="Piè di pagina Carattere"/>
+    <w:basedOn w:val="Carpredefinitoparagrafo"/>
+    <w:link w:val="Pidipagina"/>
     <w:uiPriority w:val="99"/>
     <w:rsid w:val="00F11716"/>
   </w:style>
-  <w:style w:type="paragraph" w:styleId="Caption">
+  <w:style w:type="paragraph" w:styleId="Didascalia">
     <w:name w:val="caption"/>
-    <w:basedOn w:val="Normal"/>
-    <w:next w:val="Normal"/>
+    <w:basedOn w:val="Normale"/>
+    <w:next w:val="Normale"/>
     <w:uiPriority w:val="35"/>
     <w:unhideWhenUsed/>
     <w:qFormat/>
@@ -5729,10 +5726,10 @@
       <w:szCs w:val="18"/>
     </w:rPr>
   </w:style>
-  <w:style w:type="paragraph" w:styleId="TableofFigures">
+  <w:style w:type="paragraph" w:styleId="Indicedellefigure">
     <w:name w:val="table of figures"/>
-    <w:basedOn w:val="Normal"/>
-    <w:next w:val="Normal"/>
+    <w:basedOn w:val="Normale"/>
+    <w:next w:val="Normale"/>
     <w:uiPriority w:val="99"/>
     <w:unhideWhenUsed/>
     <w:rsid w:val="001164D4"/>
@@ -5740,9 +5737,9 @@
       <w:spacing w:after="0"/>
     </w:pPr>
   </w:style>
-  <w:style w:type="character" w:styleId="Hyperlink">
+  <w:style w:type="character" w:styleId="Collegamentoipertestuale">
     <w:name w:val="Hyperlink"/>
-    <w:basedOn w:val="DefaultParagraphFont"/>
+    <w:basedOn w:val="Carpredefinitoparagrafo"/>
     <w:uiPriority w:val="99"/>
     <w:unhideWhenUsed/>
     <w:rsid w:val="001164D4"/>
@@ -5751,9 +5748,9 @@
       <w:u w:val="single"/>
     </w:rPr>
   </w:style>
-  <w:style w:type="paragraph" w:styleId="ListParagraph">
+  <w:style w:type="paragraph" w:styleId="Paragrafoelenco">
     <w:name w:val="List Paragraph"/>
-    <w:basedOn w:val="Normal"/>
+    <w:basedOn w:val="Normale"/>
     <w:uiPriority w:val="34"/>
     <w:qFormat/>
     <w:rsid w:val="00177BDD"/>
@@ -5762,10 +5759,10 @@
       <w:contextualSpacing/>
     </w:pPr>
   </w:style>
-  <w:style w:type="paragraph" w:styleId="TOCHeading">
+  <w:style w:type="paragraph" w:styleId="Titolosommario">
     <w:name w:val="TOC Heading"/>
-    <w:basedOn w:val="Heading1"/>
-    <w:next w:val="Normal"/>
+    <w:basedOn w:val="Titolo1"/>
+    <w:next w:val="Normale"/>
     <w:uiPriority w:val="39"/>
     <w:unhideWhenUsed/>
     <w:qFormat/>
@@ -5774,10 +5771,10 @@
       <w:outlineLvl w:val="9"/>
     </w:pPr>
   </w:style>
-  <w:style w:type="paragraph" w:styleId="TOC1">
+  <w:style w:type="paragraph" w:styleId="Sommario1">
     <w:name w:val="toc 1"/>
-    <w:basedOn w:val="Normal"/>
-    <w:next w:val="Normal"/>
+    <w:basedOn w:val="Normale"/>
+    <w:next w:val="Normale"/>
     <w:autoRedefine/>
     <w:uiPriority w:val="39"/>
     <w:unhideWhenUsed/>
@@ -5786,9 +5783,9 @@
       <w:spacing w:after="100"/>
     </w:pPr>
   </w:style>
-  <w:style w:type="character" w:styleId="UnresolvedMention">
+  <w:style w:type="character" w:styleId="Menzionenonrisolta">
     <w:name w:val="Unresolved Mention"/>
-    <w:basedOn w:val="DefaultParagraphFont"/>
+    <w:basedOn w:val="Carpredefinitoparagrafo"/>
     <w:uiPriority w:val="99"/>
     <w:semiHidden/>
     <w:unhideWhenUsed/>

</xml_diff>